<commit_message>
Memoria: revisado capítulo 7
</commit_message>
<xml_diff>
--- a/Ingenieria del software/Casos uso/Actor_Usuario.docx
+++ b/Ingenieria del software/Casos uso/Actor_Usuario.docx
@@ -16,11 +16,11 @@
         </w:tblCellMar>
       </w:tblPr>
       <w:tblGrid>
-        <w:gridCol w:w="1779"/>
-        <w:gridCol w:w="3150"/>
+        <w:gridCol w:w="1778"/>
+        <w:gridCol w:w="3151"/>
         <w:gridCol w:w="991"/>
-        <w:gridCol w:w="1008"/>
-        <w:gridCol w:w="230"/>
+        <w:gridCol w:w="1009"/>
+        <w:gridCol w:w="229"/>
         <w:gridCol w:w="741"/>
         <w:gridCol w:w="744"/>
       </w:tblGrid>
@@ -30,7 +30,7 @@
         </w:trPr>
         <w:tc>
           <w:tcPr>
-            <w:tcW w:w="1779" w:type="dxa"/>
+            <w:tcW w:w="1778" w:type="dxa"/>
             <w:tcBorders>
               <w:top w:val="single" w:sz="18" w:space="0" w:color="000000"/>
               <w:start w:val="single" w:sz="18" w:space="0" w:color="000000"/>
@@ -44,7 +44,7 @@
               <w:pStyle w:val="Heading1"/>
               <w:numPr>
                 <w:ilvl w:val="0"/>
-                <w:numId w:val="2"/>
+                <w:numId w:val="1"/>
               </w:numPr>
               <w:ind w:hanging="0" w:start="0"/>
               <w:rPr>
@@ -61,7 +61,7 @@
         </w:tc>
         <w:tc>
           <w:tcPr>
-            <w:tcW w:w="5379" w:type="dxa"/>
+            <w:tcW w:w="5380" w:type="dxa"/>
             <w:gridSpan w:val="4"/>
             <w:tcBorders>
               <w:top w:val="single" w:sz="18" w:space="0" w:color="000000"/>
@@ -75,7 +75,7 @@
               <w:pStyle w:val="Heading3"/>
               <w:numPr>
                 <w:ilvl w:val="2"/>
-                <w:numId w:val="2"/>
+                <w:numId w:val="1"/>
               </w:numPr>
               <w:ind w:hanging="0" w:start="0"/>
               <w:rPr>
@@ -132,7 +132,7 @@
         </w:trPr>
         <w:tc>
           <w:tcPr>
-            <w:tcW w:w="1779" w:type="dxa"/>
+            <w:tcW w:w="1778" w:type="dxa"/>
             <w:tcBorders>
               <w:top w:val="single" w:sz="12" w:space="0" w:color="000000"/>
               <w:start w:val="single" w:sz="18" w:space="0" w:color="000000"/>
@@ -160,7 +160,7 @@
         </w:tc>
         <w:tc>
           <w:tcPr>
-            <w:tcW w:w="6864" w:type="dxa"/>
+            <w:tcW w:w="6865" w:type="dxa"/>
             <w:gridSpan w:val="6"/>
             <w:tcBorders>
               <w:top w:val="single" w:sz="12" w:space="0" w:color="000000"/>
@@ -195,7 +195,7 @@
         </w:trPr>
         <w:tc>
           <w:tcPr>
-            <w:tcW w:w="1779" w:type="dxa"/>
+            <w:tcW w:w="1778" w:type="dxa"/>
             <w:tcBorders>
               <w:top w:val="single" w:sz="4" w:space="0" w:color="000000"/>
               <w:start w:val="single" w:sz="18" w:space="0" w:color="000000"/>
@@ -223,7 +223,7 @@
         </w:tc>
         <w:tc>
           <w:tcPr>
-            <w:tcW w:w="6864" w:type="dxa"/>
+            <w:tcW w:w="6865" w:type="dxa"/>
             <w:gridSpan w:val="6"/>
             <w:tcBorders>
               <w:top w:val="single" w:sz="4" w:space="0" w:color="000000"/>
@@ -247,15 +247,68 @@
                 <w:i w:val="false"/>
                 <w:iCs w:val="false"/>
               </w:rPr>
-              <w:t xml:space="preserve">Puede tratarse de cualquier persona o paciente que presenta una condición en su piel </w:t>
-            </w:r>
-            <w:r>
-              <w:rPr>
-                <w:rFonts w:cs="Arial" w:ascii="Arial" w:hAnsi="Arial"/>
-                <w:i w:val="false"/>
-                <w:iCs w:val="false"/>
-              </w:rPr>
-              <w:t>que requiere ser diagnosticada.</w:t>
+              <w:t>Puede tratarse de cualquier persona o paciente que presenta una condición en su piel que requiere ser diagnosticada.</w:t>
+            </w:r>
+          </w:p>
+        </w:tc>
+      </w:tr>
+      <w:tr>
+        <w:trPr>
+          <w:trHeight w:val="319" w:hRule="atLeast"/>
+        </w:trPr>
+        <w:tc>
+          <w:tcPr>
+            <w:tcW w:w="1778" w:type="dxa"/>
+            <w:tcBorders>
+              <w:top w:val="single" w:sz="4" w:space="0" w:color="000000"/>
+              <w:start w:val="single" w:sz="18" w:space="0" w:color="000000"/>
+              <w:bottom w:val="single" w:sz="4" w:space="0" w:color="000000"/>
+              <w:end w:val="single" w:sz="4" w:space="0" w:color="000000"/>
+            </w:tcBorders>
+            <w:vAlign w:val="center"/>
+          </w:tcPr>
+          <w:p>
+            <w:pPr>
+              <w:pStyle w:val="Normal"/>
+              <w:rPr>
+                <w:rFonts w:ascii="Arial" w:hAnsi="Arial" w:cs="Arial"/>
+                <w:b/>
+              </w:rPr>
+            </w:pPr>
+            <w:r>
+              <w:rPr>
+                <w:rFonts w:cs="Arial" w:ascii="Arial" w:hAnsi="Arial"/>
+                <w:b/>
+              </w:rPr>
+              <w:t>Relaciones</w:t>
+            </w:r>
+          </w:p>
+        </w:tc>
+        <w:tc>
+          <w:tcPr>
+            <w:tcW w:w="6865" w:type="dxa"/>
+            <w:gridSpan w:val="6"/>
+            <w:tcBorders>
+              <w:top w:val="single" w:sz="4" w:space="0" w:color="000000"/>
+              <w:start w:val="single" w:sz="4" w:space="0" w:color="000000"/>
+              <w:bottom w:val="single" w:sz="4" w:space="0" w:color="000000"/>
+              <w:end w:val="single" w:sz="18" w:space="0" w:color="000000"/>
+            </w:tcBorders>
+          </w:tcPr>
+          <w:p>
+            <w:pPr>
+              <w:pStyle w:val="Normal"/>
+              <w:rPr>
+                <w:rFonts w:ascii="Arial" w:hAnsi="Arial" w:cs="Arial"/>
+                <w:i/>
+                <w:i/>
+              </w:rPr>
+            </w:pPr>
+            <w:r>
+              <w:rPr>
+                <w:rFonts w:cs="Arial" w:ascii="Arial" w:hAnsi="Arial"/>
+                <w:i/>
+              </w:rPr>
             </w:r>
           </w:p>
         </w:tc>
@@ -266,7 +319,7 @@
         </w:trPr>
         <w:tc>
           <w:tcPr>
-            <w:tcW w:w="1779" w:type="dxa"/>
+            <w:tcW w:w="1778" w:type="dxa"/>
             <w:tcBorders>
               <w:top w:val="single" w:sz="4" w:space="0" w:color="000000"/>
               <w:start w:val="single" w:sz="18" w:space="0" w:color="000000"/>
@@ -288,13 +341,13 @@
                 <w:rFonts w:cs="Arial" w:ascii="Arial" w:hAnsi="Arial"/>
                 <w:b/>
               </w:rPr>
-              <w:t>Relaciones</w:t>
-            </w:r>
-          </w:p>
-        </w:tc>
-        <w:tc>
-          <w:tcPr>
-            <w:tcW w:w="6864" w:type="dxa"/>
+              <w:t>Referencias</w:t>
+            </w:r>
+          </w:p>
+        </w:tc>
+        <w:tc>
+          <w:tcPr>
+            <w:tcW w:w="6865" w:type="dxa"/>
             <w:gridSpan w:val="6"/>
             <w:tcBorders>
               <w:top w:val="single" w:sz="4" w:space="0" w:color="000000"/>
@@ -307,13 +360,19 @@
             <w:pPr>
               <w:pStyle w:val="Normal"/>
               <w:rPr>
-                <w:rFonts w:ascii="Arial" w:hAnsi="Arial" w:cs="Arial"/>
-                <w:i/>
-                <w:i/>
-              </w:rPr>
-            </w:pPr>
-            <w:r>
-              <w:rPr/>
+                <w:rFonts w:ascii="Arial" w:hAnsi="Arial"/>
+                <w:i w:val="false"/>
+                <w:i w:val="false"/>
+                <w:iCs w:val="false"/>
+              </w:rPr>
+            </w:pPr>
+            <w:r>
+              <w:rPr>
+                <w:rFonts w:ascii="Arial" w:hAnsi="Arial"/>
+                <w:i w:val="false"/>
+                <w:iCs w:val="false"/>
+              </w:rPr>
+              <w:t>CU-1, CU-2, CU-3, CU-4, CU-5, CU-6, CU-7</w:t>
             </w:r>
           </w:p>
         </w:tc>
@@ -324,71 +383,7 @@
         </w:trPr>
         <w:tc>
           <w:tcPr>
-            <w:tcW w:w="1779" w:type="dxa"/>
-            <w:tcBorders>
-              <w:top w:val="single" w:sz="4" w:space="0" w:color="000000"/>
-              <w:start w:val="single" w:sz="18" w:space="0" w:color="000000"/>
-              <w:bottom w:val="single" w:sz="4" w:space="0" w:color="000000"/>
-              <w:end w:val="single" w:sz="4" w:space="0" w:color="000000"/>
-            </w:tcBorders>
-            <w:vAlign w:val="center"/>
-          </w:tcPr>
-          <w:p>
-            <w:pPr>
-              <w:pStyle w:val="Normal"/>
-              <w:rPr>
-                <w:rFonts w:ascii="Arial" w:hAnsi="Arial" w:cs="Arial"/>
-                <w:b/>
-              </w:rPr>
-            </w:pPr>
-            <w:r>
-              <w:rPr>
-                <w:rFonts w:cs="Arial" w:ascii="Arial" w:hAnsi="Arial"/>
-                <w:b/>
-              </w:rPr>
-              <w:t>Referencias</w:t>
-            </w:r>
-          </w:p>
-        </w:tc>
-        <w:tc>
-          <w:tcPr>
-            <w:tcW w:w="6864" w:type="dxa"/>
-            <w:gridSpan w:val="6"/>
-            <w:tcBorders>
-              <w:top w:val="single" w:sz="4" w:space="0" w:color="000000"/>
-              <w:start w:val="single" w:sz="4" w:space="0" w:color="000000"/>
-              <w:bottom w:val="single" w:sz="4" w:space="0" w:color="000000"/>
-              <w:end w:val="single" w:sz="18" w:space="0" w:color="000000"/>
-            </w:tcBorders>
-          </w:tcPr>
-          <w:p>
-            <w:pPr>
-              <w:pStyle w:val="Normal"/>
-              <w:rPr>
-                <w:rFonts w:ascii="Arial" w:hAnsi="Arial"/>
-                <w:i w:val="false"/>
-                <w:i w:val="false"/>
-                <w:iCs w:val="false"/>
-              </w:rPr>
-            </w:pPr>
-            <w:r>
-              <w:rPr>
-                <w:rFonts w:ascii="Arial" w:hAnsi="Arial"/>
-                <w:i w:val="false"/>
-                <w:iCs w:val="false"/>
-              </w:rPr>
-              <w:t>CU-1, CU-2, CU-3, CU-4, CU-5, CU-6, CU-7</w:t>
-            </w:r>
-          </w:p>
-        </w:tc>
-      </w:tr>
-      <w:tr>
-        <w:trPr>
-          <w:trHeight w:val="292" w:hRule="atLeast"/>
-        </w:trPr>
-        <w:tc>
-          <w:tcPr>
-            <w:tcW w:w="1779" w:type="dxa"/>
+            <w:tcW w:w="1778" w:type="dxa"/>
             <w:tcBorders>
               <w:top w:val="single" w:sz="4" w:space="0" w:color="000000"/>
               <w:start w:val="single" w:sz="18" w:space="0" w:color="000000"/>
@@ -416,7 +411,7 @@
         </w:tc>
         <w:tc>
           <w:tcPr>
-            <w:tcW w:w="3150" w:type="dxa"/>
+            <w:tcW w:w="3151" w:type="dxa"/>
             <w:tcBorders>
               <w:top w:val="single" w:sz="4" w:space="0" w:color="000000"/>
               <w:start w:val="single" w:sz="4" w:space="0" w:color="000000"/>
@@ -427,12 +422,17 @@
           <w:p>
             <w:pPr>
               <w:pStyle w:val="Normal"/>
-              <w:rPr/>
-            </w:pPr>
-            <w:r>
-              <w:rPr>
-                <w:rFonts w:cs="Arial" w:ascii="Arial" w:hAnsi="Arial"/>
-                <w:i/>
+              <w:rPr>
+                <w:i w:val="false"/>
+                <w:i w:val="false"/>
+                <w:iCs w:val="false"/>
+              </w:rPr>
+            </w:pPr>
+            <w:r>
+              <w:rPr>
+                <w:rFonts w:cs="Arial" w:ascii="Arial" w:hAnsi="Arial"/>
+                <w:i w:val="false"/>
+                <w:iCs w:val="false"/>
               </w:rPr>
               <w:t>Cristhian Moya Mota</w:t>
             </w:r>
@@ -452,7 +452,7 @@
               <w:pStyle w:val="Heading1"/>
               <w:numPr>
                 <w:ilvl w:val="0"/>
-                <w:numId w:val="2"/>
+                <w:numId w:val="1"/>
               </w:numPr>
               <w:ind w:hanging="0" w:start="0"/>
               <w:rPr/>
@@ -465,7 +465,7 @@
         </w:tc>
         <w:tc>
           <w:tcPr>
-            <w:tcW w:w="1008" w:type="dxa"/>
+            <w:tcW w:w="1009" w:type="dxa"/>
             <w:tcBorders>
               <w:top w:val="single" w:sz="4" w:space="0" w:color="000000"/>
               <w:bottom w:val="single" w:sz="18" w:space="0" w:color="000000"/>
@@ -490,7 +490,7 @@
         </w:tc>
         <w:tc>
           <w:tcPr>
-            <w:tcW w:w="971" w:type="dxa"/>
+            <w:tcW w:w="970" w:type="dxa"/>
             <w:gridSpan w:val="2"/>
             <w:tcBorders>
               <w:top w:val="single" w:sz="4" w:space="0" w:color="000000"/>
@@ -503,7 +503,7 @@
               <w:pStyle w:val="Heading1"/>
               <w:numPr>
                 <w:ilvl w:val="0"/>
-                <w:numId w:val="2"/>
+                <w:numId w:val="1"/>
               </w:numPr>
               <w:ind w:hanging="0" w:start="0"/>
               <w:rPr/>
@@ -570,9 +570,9 @@
         </w:tblCellMar>
       </w:tblPr>
       <w:tblGrid>
-        <w:gridCol w:w="1779"/>
+        <w:gridCol w:w="1778"/>
         <w:gridCol w:w="5094"/>
-        <w:gridCol w:w="1771"/>
+        <w:gridCol w:w="1772"/>
       </w:tblGrid>
       <w:tr>
         <w:trPr>
@@ -596,7 +596,7 @@
               <w:pStyle w:val="Heading1"/>
               <w:numPr>
                 <w:ilvl w:val="0"/>
-                <w:numId w:val="2"/>
+                <w:numId w:val="1"/>
               </w:numPr>
               <w:ind w:hanging="0" w:start="0"/>
               <w:rPr>
@@ -619,7 +619,7 @@
         </w:trPr>
         <w:tc>
           <w:tcPr>
-            <w:tcW w:w="1779" w:type="dxa"/>
+            <w:tcW w:w="1778" w:type="dxa"/>
             <w:tcBorders>
               <w:top w:val="single" w:sz="12" w:space="0" w:color="000000"/>
               <w:start w:val="single" w:sz="18" w:space="0" w:color="000000"/>
@@ -660,7 +660,7 @@
               <w:pStyle w:val="Heading1"/>
               <w:numPr>
                 <w:ilvl w:val="0"/>
-                <w:numId w:val="2"/>
+                <w:numId w:val="1"/>
               </w:numPr>
               <w:ind w:hanging="0" w:start="0"/>
               <w:rPr/>
@@ -673,7 +673,7 @@
         </w:tc>
         <w:tc>
           <w:tcPr>
-            <w:tcW w:w="1771" w:type="dxa"/>
+            <w:tcW w:w="1772" w:type="dxa"/>
             <w:tcBorders>
               <w:top w:val="single" w:sz="12" w:space="0" w:color="000000"/>
               <w:bottom w:val="single" w:sz="12" w:space="0" w:color="000000"/>
@@ -685,7 +685,7 @@
               <w:pStyle w:val="Heading1"/>
               <w:numPr>
                 <w:ilvl w:val="0"/>
-                <w:numId w:val="2"/>
+                <w:numId w:val="1"/>
               </w:numPr>
               <w:ind w:hanging="0" w:start="0"/>
               <w:rPr/>
@@ -703,7 +703,7 @@
         </w:trPr>
         <w:tc>
           <w:tcPr>
-            <w:tcW w:w="1779" w:type="dxa"/>
+            <w:tcW w:w="1778" w:type="dxa"/>
             <w:tcBorders>
               <w:top w:val="single" w:sz="12" w:space="0" w:color="000000"/>
               <w:start w:val="single" w:sz="18" w:space="0" w:color="000000"/>
@@ -762,7 +762,7 @@
         </w:tc>
         <w:tc>
           <w:tcPr>
-            <w:tcW w:w="1771" w:type="dxa"/>
+            <w:tcW w:w="1772" w:type="dxa"/>
             <w:tcBorders>
               <w:top w:val="single" w:sz="12" w:space="0" w:color="000000"/>
               <w:start w:val="single" w:sz="4" w:space="0" w:color="000000"/>
@@ -944,6 +944,7 @@
         </w:tabs>
         <w:ind w:start="0" w:hanging="0"/>
       </w:pPr>
+      <w:rPr/>
     </w:lvl>
     <w:lvl w:ilvl="1">
       <w:start w:val="1"/>
@@ -957,6 +958,7 @@
         </w:tabs>
         <w:ind w:start="0" w:hanging="0"/>
       </w:pPr>
+      <w:rPr/>
     </w:lvl>
     <w:lvl w:ilvl="2">
       <w:start w:val="1"/>
@@ -970,6 +972,7 @@
         </w:tabs>
         <w:ind w:start="0" w:hanging="0"/>
       </w:pPr>
+      <w:rPr/>
     </w:lvl>
     <w:lvl w:ilvl="3">
       <w:start w:val="1"/>
@@ -983,6 +986,7 @@
         </w:tabs>
         <w:ind w:start="0" w:hanging="0"/>
       </w:pPr>
+      <w:rPr/>
     </w:lvl>
     <w:lvl w:ilvl="4">
       <w:start w:val="1"/>
@@ -996,6 +1000,7 @@
         </w:tabs>
         <w:ind w:start="0" w:hanging="0"/>
       </w:pPr>
+      <w:rPr/>
     </w:lvl>
     <w:lvl w:ilvl="5">
       <w:start w:val="1"/>
@@ -1009,6 +1014,7 @@
         </w:tabs>
         <w:ind w:start="0" w:hanging="0"/>
       </w:pPr>
+      <w:rPr/>
     </w:lvl>
     <w:lvl w:ilvl="6">
       <w:start w:val="1"/>
@@ -1022,6 +1028,7 @@
         </w:tabs>
         <w:ind w:start="0" w:hanging="0"/>
       </w:pPr>
+      <w:rPr/>
     </w:lvl>
     <w:lvl w:ilvl="7">
       <w:start w:val="1"/>
@@ -1035,6 +1042,7 @@
         </w:tabs>
         <w:ind w:start="0" w:hanging="0"/>
       </w:pPr>
+      <w:rPr/>
     </w:lvl>
     <w:lvl w:ilvl="8">
       <w:start w:val="1"/>
@@ -1048,6 +1056,7 @@
         </w:tabs>
         <w:ind w:start="0" w:hanging="0"/>
       </w:pPr>
+      <w:rPr/>
     </w:lvl>
   </w:abstractNum>
   <w:abstractNum w:abstractNumId="2">
@@ -1063,7 +1072,6 @@
         </w:tabs>
         <w:ind w:start="0" w:hanging="0"/>
       </w:pPr>
-      <w:rPr/>
     </w:lvl>
     <w:lvl w:ilvl="1">
       <w:start w:val="1"/>
@@ -1077,7 +1085,6 @@
         </w:tabs>
         <w:ind w:start="0" w:hanging="0"/>
       </w:pPr>
-      <w:rPr/>
     </w:lvl>
     <w:lvl w:ilvl="2">
       <w:start w:val="1"/>
@@ -1091,7 +1098,6 @@
         </w:tabs>
         <w:ind w:start="0" w:hanging="0"/>
       </w:pPr>
-      <w:rPr/>
     </w:lvl>
     <w:lvl w:ilvl="3">
       <w:start w:val="1"/>
@@ -1105,7 +1111,6 @@
         </w:tabs>
         <w:ind w:start="0" w:hanging="0"/>
       </w:pPr>
-      <w:rPr/>
     </w:lvl>
     <w:lvl w:ilvl="4">
       <w:start w:val="1"/>
@@ -1119,7 +1124,6 @@
         </w:tabs>
         <w:ind w:start="0" w:hanging="0"/>
       </w:pPr>
-      <w:rPr/>
     </w:lvl>
     <w:lvl w:ilvl="5">
       <w:start w:val="1"/>
@@ -1133,7 +1137,6 @@
         </w:tabs>
         <w:ind w:start="0" w:hanging="0"/>
       </w:pPr>
-      <w:rPr/>
     </w:lvl>
     <w:lvl w:ilvl="6">
       <w:start w:val="1"/>
@@ -1147,7 +1150,6 @@
         </w:tabs>
         <w:ind w:start="0" w:hanging="0"/>
       </w:pPr>
-      <w:rPr/>
     </w:lvl>
     <w:lvl w:ilvl="7">
       <w:start w:val="1"/>
@@ -1161,7 +1163,6 @@
         </w:tabs>
         <w:ind w:start="0" w:hanging="0"/>
       </w:pPr>
-      <w:rPr/>
     </w:lvl>
     <w:lvl w:ilvl="8">
       <w:start w:val="1"/>
@@ -1175,7 +1176,6 @@
         </w:tabs>
         <w:ind w:start="0" w:hanging="0"/>
       </w:pPr>
-      <w:rPr/>
     </w:lvl>
   </w:abstractNum>
   <w:num w:numId="1">
@@ -1232,7 +1232,7 @@
       <w:keepNext w:val="true"/>
       <w:numPr>
         <w:ilvl w:val="0"/>
-        <w:numId w:val="2"/>
+        <w:numId w:val="1"/>
       </w:numPr>
       <w:outlineLvl w:val="0"/>
     </w:pPr>
@@ -1250,7 +1250,7 @@
       <w:keepNext w:val="true"/>
       <w:numPr>
         <w:ilvl w:val="1"/>
-        <w:numId w:val="2"/>
+        <w:numId w:val="1"/>
       </w:numPr>
       <w:jc w:val="both"/>
       <w:outlineLvl w:val="1"/>
@@ -1269,7 +1269,7 @@
       <w:keepNext w:val="true"/>
       <w:numPr>
         <w:ilvl w:val="2"/>
-        <w:numId w:val="2"/>
+        <w:numId w:val="1"/>
       </w:numPr>
       <w:outlineLvl w:val="2"/>
     </w:pPr>
@@ -1330,7 +1330,7 @@
       <w:szCs w:val="24"/>
     </w:rPr>
   </w:style>
-  <w:style w:type="paragraph" w:styleId="ndice">
+  <w:style w:type="paragraph" w:styleId="Ndice">
     <w:name w:val="Índice"/>
     <w:basedOn w:val="Normal"/>
     <w:qFormat/>

</xml_diff>